<commit_message>
refactor organizers and timeline: update organizer images and positions, correct timeline dates, and improve metadata for conference details
</commit_message>
<xml_diff>
--- a/public/assets/POSITION PAPERS.docx
+++ b/public/assets/POSITION PAPERS.docx
@@ -179,7 +179,7 @@
           <w:szCs w:val="44"/>
           <w:u w:val="single"/>
         </w:rPr>
-        <w:t>POSITION PAPERS</w:t>
+        <w:t>POSITION PAPER</w:t>
       </w:r>
     </w:p>
     <w:p/>
@@ -951,17 +951,6 @@
     </w:p>
     <w:p>
       <w:pPr>
-        <w:rPr>
-          <w:rFonts w:ascii="Times New Roman" w:hAnsi="Times New Roman" w:cs="Times New Roman"/>
-          <w:b/>
-          <w:bCs/>
-          <w:sz w:val="28"/>
-          <w:szCs w:val="28"/>
-        </w:rPr>
-      </w:pPr>
-    </w:p>
-    <w:p>
-      <w:pPr>
         <w:pStyle w:val="NoSpacing"/>
         <w:spacing w:line="276" w:lineRule="auto"/>
         <w:rPr>
@@ -984,19 +973,7 @@
           <w:szCs w:val="28"/>
           <w:u w:val="single"/>
         </w:rPr>
-        <w:t xml:space="preserve">Country </w:t>
-      </w:r>
-      <w:r>
-        <w:rPr>
-          <w:rFonts w:ascii="Times New Roman" w:hAnsi="Times New Roman" w:cs="Times New Roman"/>
-          <w:b/>
-          <w:bCs/>
-          <w:noProof/>
-          <w:sz w:val="28"/>
-          <w:szCs w:val="28"/>
-          <w:u w:val="single"/>
-        </w:rPr>
-        <w:t>Summary</w:t>
+        <w:t>Country Summary</w:t>
       </w:r>
     </w:p>
     <w:p>
@@ -1024,6 +1001,8 @@
         <w:spacing w:line="276" w:lineRule="auto"/>
         <w:rPr>
           <w:rFonts w:ascii="Times New Roman" w:hAnsi="Times New Roman" w:cs="Times New Roman"/>
+          <w:b/>
+          <w:bCs/>
           <w:noProof/>
           <w:sz w:val="24"/>
           <w:szCs w:val="24"/>
@@ -1032,6 +1011,8 @@
       <w:r>
         <w:rPr>
           <w:rFonts w:ascii="Times New Roman" w:hAnsi="Times New Roman" w:cs="Times New Roman"/>
+          <w:b/>
+          <w:bCs/>
           <w:noProof/>
           <w:sz w:val="24"/>
           <w:szCs w:val="24"/>
@@ -1049,6 +1030,8 @@
         <w:spacing w:line="276" w:lineRule="auto"/>
         <w:rPr>
           <w:rFonts w:ascii="Times New Roman" w:hAnsi="Times New Roman" w:cs="Times New Roman"/>
+          <w:b/>
+          <w:bCs/>
           <w:noProof/>
           <w:sz w:val="24"/>
           <w:szCs w:val="24"/>
@@ -1057,6 +1040,8 @@
       <w:r>
         <w:rPr>
           <w:rFonts w:ascii="Times New Roman" w:hAnsi="Times New Roman" w:cs="Times New Roman"/>
+          <w:b/>
+          <w:bCs/>
           <w:noProof/>
           <w:sz w:val="24"/>
           <w:szCs w:val="24"/>
@@ -1066,6 +1051,8 @@
       <w:r>
         <w:rPr>
           <w:rFonts w:ascii="Times New Roman" w:hAnsi="Times New Roman" w:cs="Times New Roman"/>
+          <w:b/>
+          <w:bCs/>
           <w:noProof/>
           <w:sz w:val="24"/>
           <w:szCs w:val="24"/>
@@ -1075,6 +1062,8 @@
       <w:r>
         <w:rPr>
           <w:rFonts w:ascii="Times New Roman" w:hAnsi="Times New Roman" w:cs="Times New Roman"/>
+          <w:b/>
+          <w:bCs/>
           <w:noProof/>
           <w:sz w:val="24"/>
           <w:szCs w:val="24"/>
@@ -1092,6 +1081,8 @@
         <w:spacing w:line="276" w:lineRule="auto"/>
         <w:rPr>
           <w:rFonts w:ascii="Times New Roman" w:hAnsi="Times New Roman" w:cs="Times New Roman"/>
+          <w:b/>
+          <w:bCs/>
           <w:noProof/>
           <w:sz w:val="24"/>
           <w:szCs w:val="24"/>
@@ -1100,6 +1091,8 @@
       <w:r>
         <w:rPr>
           <w:rFonts w:ascii="Times New Roman" w:hAnsi="Times New Roman" w:cs="Times New Roman"/>
+          <w:b/>
+          <w:bCs/>
           <w:noProof/>
           <w:sz w:val="24"/>
           <w:szCs w:val="24"/>
@@ -1117,6 +1110,8 @@
         <w:spacing w:line="276" w:lineRule="auto"/>
         <w:rPr>
           <w:rFonts w:ascii="Times New Roman" w:hAnsi="Times New Roman" w:cs="Times New Roman"/>
+          <w:b/>
+          <w:bCs/>
           <w:sz w:val="24"/>
           <w:szCs w:val="24"/>
           <w:shd w:val="clear" w:color="auto" w:fill="FFFFFF"/>
@@ -1125,11 +1120,24 @@
       <w:r>
         <w:rPr>
           <w:rFonts w:ascii="Times New Roman" w:hAnsi="Times New Roman" w:cs="Times New Roman"/>
+          <w:b/>
+          <w:bCs/>
           <w:sz w:val="24"/>
           <w:szCs w:val="24"/>
           <w:shd w:val="clear" w:color="auto" w:fill="FFFFFF"/>
         </w:rPr>
         <w:t>Total area:</w:t>
+      </w:r>
+      <w:r>
+        <w:rPr>
+          <w:rFonts w:ascii="Times New Roman" w:hAnsi="Times New Roman" w:cs="Times New Roman"/>
+          <w:b/>
+          <w:bCs/>
+          <w:sz w:val="24"/>
+          <w:szCs w:val="24"/>
+          <w:shd w:val="clear" w:color="auto" w:fill="FFFFFF"/>
+        </w:rPr>
+        <w:t xml:space="preserve"> </w:t>
       </w:r>
     </w:p>
     <w:p>
@@ -1142,6 +1150,8 @@
         <w:spacing w:line="276" w:lineRule="auto"/>
         <w:rPr>
           <w:rFonts w:ascii="Times New Roman" w:hAnsi="Times New Roman" w:cs="Times New Roman"/>
+          <w:b/>
+          <w:bCs/>
           <w:sz w:val="24"/>
           <w:szCs w:val="24"/>
           <w:shd w:val="clear" w:color="auto" w:fill="FFFFFF"/>
@@ -1150,11 +1160,22 @@
       <w:r>
         <w:rPr>
           <w:rFonts w:ascii="Times New Roman" w:hAnsi="Times New Roman" w:cs="Times New Roman"/>
+          <w:b/>
+          <w:bCs/>
           <w:sz w:val="24"/>
           <w:szCs w:val="24"/>
           <w:shd w:val="clear" w:color="auto" w:fill="FFFFFF"/>
         </w:rPr>
         <w:t>Population:</w:t>
+      </w:r>
+      <w:r>
+        <w:rPr>
+          <w:rFonts w:ascii="Times New Roman" w:hAnsi="Times New Roman" w:cs="Times New Roman"/>
+          <w:sz w:val="24"/>
+          <w:szCs w:val="24"/>
+          <w:shd w:val="clear" w:color="auto" w:fill="FFFFFF"/>
+        </w:rPr>
+        <w:t xml:space="preserve"> </w:t>
       </w:r>
     </w:p>
     <w:p>
@@ -1167,6 +1188,8 @@
         <w:spacing w:line="276" w:lineRule="auto"/>
         <w:rPr>
           <w:rFonts w:ascii="Times New Roman" w:hAnsi="Times New Roman" w:cs="Times New Roman"/>
+          <w:b/>
+          <w:bCs/>
           <w:sz w:val="24"/>
           <w:szCs w:val="24"/>
           <w:shd w:val="clear" w:color="auto" w:fill="FFFFFF"/>
@@ -1175,6 +1198,8 @@
       <w:r>
         <w:rPr>
           <w:rFonts w:ascii="Times New Roman" w:hAnsi="Times New Roman" w:cs="Times New Roman"/>
+          <w:b/>
+          <w:bCs/>
           <w:sz w:val="24"/>
           <w:szCs w:val="24"/>
           <w:shd w:val="clear" w:color="auto" w:fill="FFFFFF"/>
@@ -1184,20 +1209,13 @@
       <w:r>
         <w:rPr>
           <w:rFonts w:ascii="Times New Roman" w:hAnsi="Times New Roman" w:cs="Times New Roman"/>
+          <w:b/>
+          <w:bCs/>
           <w:sz w:val="24"/>
           <w:szCs w:val="24"/>
           <w:shd w:val="clear" w:color="auto" w:fill="FFFFFF"/>
         </w:rPr>
-        <w:t>state</w:t>
-      </w:r>
-      <w:r>
-        <w:rPr>
-          <w:rFonts w:ascii="Times New Roman" w:hAnsi="Times New Roman" w:cs="Times New Roman"/>
-          <w:sz w:val="24"/>
-          <w:szCs w:val="24"/>
-          <w:shd w:val="clear" w:color="auto" w:fill="FFFFFF"/>
-        </w:rPr>
-        <w:t xml:space="preserve">: </w:t>
+        <w:t xml:space="preserve">state: </w:t>
       </w:r>
     </w:p>
     <w:p>
@@ -1210,6 +1228,8 @@
         <w:spacing w:line="276" w:lineRule="auto"/>
         <w:rPr>
           <w:rFonts w:ascii="Times New Roman" w:hAnsi="Times New Roman" w:cs="Times New Roman"/>
+          <w:b/>
+          <w:bCs/>
           <w:sz w:val="24"/>
           <w:szCs w:val="24"/>
         </w:rPr>
@@ -1217,6 +1237,8 @@
       <w:r>
         <w:rPr>
           <w:rFonts w:ascii="Times New Roman" w:hAnsi="Times New Roman" w:cs="Times New Roman"/>
+          <w:b/>
+          <w:bCs/>
           <w:sz w:val="24"/>
           <w:szCs w:val="24"/>
           <w:shd w:val="clear" w:color="auto" w:fill="FFFFFF"/>
@@ -1226,6 +1248,8 @@
       <w:r>
         <w:rPr>
           <w:rFonts w:ascii="Times New Roman" w:hAnsi="Times New Roman" w:cs="Times New Roman"/>
+          <w:b/>
+          <w:bCs/>
           <w:sz w:val="24"/>
           <w:szCs w:val="24"/>
         </w:rPr>
@@ -1255,30 +1279,6 @@
           <w:szCs w:val="28"/>
           <w:u w:val="single"/>
         </w:rPr>
-        <w:t>AGENDA 1</w:t>
-      </w:r>
-    </w:p>
-    <w:p>
-      <w:pPr>
-        <w:jc w:val="center"/>
-        <w:rPr>
-          <w:rFonts w:ascii="Times New Roman" w:hAnsi="Times New Roman" w:cs="Times New Roman"/>
-          <w:b/>
-          <w:bCs/>
-          <w:sz w:val="28"/>
-          <w:szCs w:val="28"/>
-          <w:u w:val="single"/>
-        </w:rPr>
-      </w:pPr>
-      <w:r>
-        <w:rPr>
-          <w:rFonts w:ascii="Times New Roman" w:hAnsi="Times New Roman" w:cs="Times New Roman"/>
-          <w:b/>
-          <w:bCs/>
-          <w:sz w:val="28"/>
-          <w:szCs w:val="28"/>
-          <w:u w:val="single"/>
-        </w:rPr>
         <w:br w:type="page"/>
       </w:r>
     </w:p>
@@ -1346,17 +1346,6 @@
           <w:u w:val="single"/>
         </w:rPr>
       </w:pPr>
-      <w:r>
-        <w:rPr>
-          <w:rFonts w:ascii="Times New Roman" w:hAnsi="Times New Roman" w:cs="Times New Roman"/>
-          <w:b/>
-          <w:bCs/>
-          <w:sz w:val="28"/>
-          <w:szCs w:val="28"/>
-          <w:u w:val="single"/>
-        </w:rPr>
-        <w:t>AGENDA 2</w:t>
-      </w:r>
     </w:p>
     <w:p>
       <w:pPr>
@@ -1591,17 +1580,6 @@
           <w:u w:val="single"/>
         </w:rPr>
       </w:pPr>
-      <w:r>
-        <w:rPr>
-          <w:rFonts w:ascii="Times New Roman" w:hAnsi="Times New Roman" w:cs="Times New Roman"/>
-          <w:b/>
-          <w:bCs/>
-          <w:sz w:val="28"/>
-          <w:szCs w:val="28"/>
-          <w:u w:val="single"/>
-        </w:rPr>
-        <w:t>AGENDA 3</w:t>
-      </w:r>
     </w:p>
     <w:p>
       <w:pPr>
@@ -1644,174 +1622,6 @@
     </w:p>
     <w:p>
       <w:pPr>
-        <w:jc w:val="center"/>
-        <w:rPr>
-          <w:rFonts w:ascii="Times New Roman" w:hAnsi="Times New Roman" w:cs="Times New Roman"/>
-          <w:b/>
-          <w:bCs/>
-          <w:sz w:val="28"/>
-          <w:szCs w:val="28"/>
-          <w:u w:val="single"/>
-        </w:rPr>
-      </w:pPr>
-    </w:p>
-    <w:p>
-      <w:pPr>
-        <w:jc w:val="center"/>
-        <w:rPr>
-          <w:rFonts w:ascii="Times New Roman" w:hAnsi="Times New Roman" w:cs="Times New Roman"/>
-          <w:b/>
-          <w:bCs/>
-          <w:sz w:val="28"/>
-          <w:szCs w:val="28"/>
-          <w:u w:val="single"/>
-        </w:rPr>
-      </w:pPr>
-    </w:p>
-    <w:p>
-      <w:pPr>
-        <w:jc w:val="center"/>
-        <w:rPr>
-          <w:rFonts w:ascii="Times New Roman" w:hAnsi="Times New Roman" w:cs="Times New Roman"/>
-          <w:b/>
-          <w:bCs/>
-          <w:sz w:val="28"/>
-          <w:szCs w:val="28"/>
-          <w:u w:val="single"/>
-        </w:rPr>
-      </w:pPr>
-    </w:p>
-    <w:p>
-      <w:pPr>
-        <w:jc w:val="center"/>
-        <w:rPr>
-          <w:rFonts w:ascii="Times New Roman" w:hAnsi="Times New Roman" w:cs="Times New Roman"/>
-          <w:b/>
-          <w:bCs/>
-          <w:sz w:val="28"/>
-          <w:szCs w:val="28"/>
-          <w:u w:val="single"/>
-        </w:rPr>
-      </w:pPr>
-    </w:p>
-    <w:p>
-      <w:pPr>
-        <w:jc w:val="center"/>
-        <w:rPr>
-          <w:rFonts w:ascii="Times New Roman" w:hAnsi="Times New Roman" w:cs="Times New Roman"/>
-          <w:b/>
-          <w:bCs/>
-          <w:sz w:val="28"/>
-          <w:szCs w:val="28"/>
-          <w:u w:val="single"/>
-        </w:rPr>
-      </w:pPr>
-    </w:p>
-    <w:p>
-      <w:pPr>
-        <w:jc w:val="center"/>
-        <w:rPr>
-          <w:rFonts w:ascii="Times New Roman" w:hAnsi="Times New Roman" w:cs="Times New Roman"/>
-          <w:b/>
-          <w:bCs/>
-          <w:sz w:val="28"/>
-          <w:szCs w:val="28"/>
-          <w:u w:val="single"/>
-        </w:rPr>
-      </w:pPr>
-    </w:p>
-    <w:p>
-      <w:pPr>
-        <w:jc w:val="center"/>
-        <w:rPr>
-          <w:rFonts w:ascii="Times New Roman" w:hAnsi="Times New Roman" w:cs="Times New Roman"/>
-          <w:b/>
-          <w:bCs/>
-          <w:sz w:val="28"/>
-          <w:szCs w:val="28"/>
-          <w:u w:val="single"/>
-        </w:rPr>
-      </w:pPr>
-    </w:p>
-    <w:p>
-      <w:pPr>
-        <w:jc w:val="center"/>
-        <w:rPr>
-          <w:rFonts w:ascii="Times New Roman" w:hAnsi="Times New Roman" w:cs="Times New Roman"/>
-          <w:b/>
-          <w:bCs/>
-          <w:sz w:val="28"/>
-          <w:szCs w:val="28"/>
-          <w:u w:val="single"/>
-        </w:rPr>
-      </w:pPr>
-    </w:p>
-    <w:p>
-      <w:pPr>
-        <w:jc w:val="center"/>
-        <w:rPr>
-          <w:rFonts w:ascii="Times New Roman" w:hAnsi="Times New Roman" w:cs="Times New Roman"/>
-          <w:b/>
-          <w:bCs/>
-          <w:sz w:val="28"/>
-          <w:szCs w:val="28"/>
-          <w:u w:val="single"/>
-        </w:rPr>
-      </w:pPr>
-    </w:p>
-    <w:p>
-      <w:pPr>
-        <w:jc w:val="center"/>
-        <w:rPr>
-          <w:rFonts w:ascii="Times New Roman" w:hAnsi="Times New Roman" w:cs="Times New Roman"/>
-          <w:b/>
-          <w:bCs/>
-          <w:sz w:val="28"/>
-          <w:szCs w:val="28"/>
-          <w:u w:val="single"/>
-        </w:rPr>
-      </w:pPr>
-    </w:p>
-    <w:p>
-      <w:pPr>
-        <w:jc w:val="center"/>
-        <w:rPr>
-          <w:rFonts w:ascii="Times New Roman" w:hAnsi="Times New Roman" w:cs="Times New Roman"/>
-          <w:b/>
-          <w:bCs/>
-          <w:sz w:val="28"/>
-          <w:szCs w:val="28"/>
-          <w:u w:val="single"/>
-        </w:rPr>
-      </w:pPr>
-    </w:p>
-    <w:p>
-      <w:pPr>
-        <w:jc w:val="center"/>
-        <w:rPr>
-          <w:rFonts w:ascii="Times New Roman" w:hAnsi="Times New Roman" w:cs="Times New Roman"/>
-          <w:b/>
-          <w:bCs/>
-          <w:sz w:val="28"/>
-          <w:szCs w:val="28"/>
-          <w:u w:val="single"/>
-        </w:rPr>
-      </w:pPr>
-      <w:r>
-        <w:rPr>
-          <w:rFonts w:ascii="Times New Roman" w:hAnsi="Times New Roman" w:cs="Times New Roman"/>
-          <w:b/>
-          <w:bCs/>
-          <w:sz w:val="28"/>
-          <w:szCs w:val="28"/>
-          <w:u w:val="single"/>
-        </w:rPr>
-        <w:t>AGENDA 4</w:t>
-      </w:r>
-    </w:p>
-    <w:p>
-      <w:pPr>
-        <w:jc w:val="center"/>
         <w:rPr>
           <w:rFonts w:ascii="Times New Roman" w:hAnsi="Times New Roman" w:cs="Times New Roman"/>
           <w:b/>
@@ -1950,6 +1760,7 @@
         </v:shapetype>
         <v:shape id="WordPictureWatermark4502719" o:spid="_x0000_s1035" type="#_x0000_t75" style="position:absolute;margin-left:0;margin-top:0;width:467.6pt;height:502.95pt;z-index:-251657216;mso-position-horizontal:center;mso-position-horizontal-relative:margin;mso-position-vertical:center;mso-position-vertical-relative:margin" o:allowincell="f">
           <v:imagedata r:id="rId1" o:title="Mun blue-01 1" gain="19661f" blacklevel="22938f"/>
+          <w10:wrap anchorx="margin" anchory="margin"/>
         </v:shape>
       </w:pict>
     </w:r>
@@ -1989,6 +1800,7 @@
         </v:shapetype>
         <v:shape id="WordPictureWatermark4502720" o:spid="_x0000_s1036" type="#_x0000_t75" style="position:absolute;margin-left:0;margin-top:0;width:467.6pt;height:502.95pt;z-index:-251656192;mso-position-horizontal:center;mso-position-horizontal-relative:margin;mso-position-vertical:center;mso-position-vertical-relative:margin" o:allowincell="f">
           <v:imagedata r:id="rId1" o:title="Mun blue-01 1" gain="19661f" blacklevel="22938f"/>
+          <w10:wrap anchorx="margin" anchory="margin"/>
         </v:shape>
       </w:pict>
     </w:r>
@@ -2028,6 +1840,7 @@
         </v:shapetype>
         <v:shape id="WordPictureWatermark4502718" o:spid="_x0000_s1034" type="#_x0000_t75" style="position:absolute;margin-left:0;margin-top:0;width:467.6pt;height:502.95pt;z-index:-251658240;mso-position-horizontal:center;mso-position-horizontal-relative:margin;mso-position-vertical:center;mso-position-vertical-relative:margin" o:allowincell="f">
           <v:imagedata r:id="rId1" o:title="Mun blue-01 1" gain="19661f" blacklevel="22938f"/>
+          <w10:wrap anchorx="margin" anchory="margin"/>
         </v:shape>
       </w:pict>
     </w:r>

</xml_diff>